<commit_message>
Social and Business Impact
</commit_message>
<xml_diff>
--- a/Define_Problem_Problem_Understanding.docx
+++ b/Define_Problem_Problem_Understanding.docx
@@ -466,6 +466,121 @@
           <w:lang w:val="en-US"/>
         </w:rPr>
         <w:t>As a major player in the e-commerce industry, Amazon faces competition from various entities. Literature in this domain assesses market dynamics, competitive strategies, and the implications of Amazon's dominance on other retailers. Notable works include studies on the impact of Amazon on brick-and-mortar businesses and the evolving competitive landscape (Brynjolfsson et al., 2014; Su et al., 2017).</w:t>
+      </w:r>
+    </w:p>
+    <w:p>
+      <w:pPr>
+        <w:ind w:left="720" w:firstLine="720"/>
+        <w:jc w:val="both"/>
+        <w:rPr>
+          <w:sz w:val="26"/>
+          <w:szCs w:val="26"/>
+          <w:lang w:val="en-US"/>
+        </w:rPr>
+      </w:pPr>
+    </w:p>
+    <w:p>
+      <w:pPr>
+        <w:jc w:val="both"/>
+        <w:rPr>
+          <w:sz w:val="32"/>
+          <w:szCs w:val="32"/>
+          <w:lang w:val="en-US"/>
+        </w:rPr>
+      </w:pPr>
+      <w:r>
+        <w:rPr>
+          <w:sz w:val="32"/>
+          <w:szCs w:val="32"/>
+          <w:lang w:val="en-US"/>
+        </w:rPr>
+        <w:t>Social and Business impact:</w:t>
+      </w:r>
+    </w:p>
+    <w:p>
+      <w:pPr>
+        <w:ind w:left="720" w:firstLine="720"/>
+        <w:jc w:val="both"/>
+        <w:rPr>
+          <w:sz w:val="26"/>
+          <w:szCs w:val="26"/>
+          <w:lang w:val="en-US"/>
+        </w:rPr>
+      </w:pPr>
+      <w:r>
+        <w:rPr>
+          <w:sz w:val="26"/>
+          <w:szCs w:val="26"/>
+          <w:lang w:val="en-US"/>
+        </w:rPr>
+        <w:t>End user’s experience will be enhanced when real-time information is updated and products are suggested based on the user’s action</w:t>
+      </w:r>
+      <w:r>
+        <w:rPr>
+          <w:sz w:val="26"/>
+          <w:szCs w:val="26"/>
+          <w:lang w:val="en-US"/>
+        </w:rPr>
+        <w:t>s</w:t>
+      </w:r>
+      <w:r>
+        <w:rPr>
+          <w:sz w:val="26"/>
+          <w:szCs w:val="26"/>
+          <w:lang w:val="en-US"/>
+        </w:rPr>
+        <w:t>. Amazon ca</w:t>
+      </w:r>
+      <w:r>
+        <w:rPr>
+          <w:sz w:val="26"/>
+          <w:szCs w:val="26"/>
+          <w:lang w:val="en-US"/>
+        </w:rPr>
+        <w:t xml:space="preserve">n also </w:t>
+      </w:r>
+      <w:r>
+        <w:rPr>
+          <w:sz w:val="26"/>
+          <w:szCs w:val="26"/>
+          <w:lang w:val="en-US"/>
+        </w:rPr>
+        <w:t>sugges</w:t>
+      </w:r>
+      <w:r>
+        <w:rPr>
+          <w:sz w:val="26"/>
+          <w:szCs w:val="26"/>
+          <w:lang w:val="en-US"/>
+        </w:rPr>
+        <w:t>t products to the users by using the previous history of products bought and opted by the user.</w:t>
+      </w:r>
+    </w:p>
+    <w:p>
+      <w:pPr>
+        <w:ind w:left="720" w:firstLine="720"/>
+        <w:jc w:val="both"/>
+        <w:rPr>
+          <w:sz w:val="26"/>
+          <w:szCs w:val="26"/>
+          <w:lang w:val="en-US"/>
+        </w:rPr>
+      </w:pPr>
+      <w:r>
+        <w:rPr>
+          <w:sz w:val="26"/>
+          <w:szCs w:val="26"/>
+          <w:lang w:val="en-US"/>
+        </w:rPr>
+        <w:t>User satisfaction will lead to direct benefit to Amazon as more users will opt to use the platform for their daily shopping purposes.</w:t>
+      </w:r>
+      <w:r>
+        <w:rPr>
+          <w:sz w:val="26"/>
+          <w:szCs w:val="26"/>
+          <w:lang w:val="en-US"/>
+        </w:rPr>
+        <w:t xml:space="preserve"> This will directly help Amazon to maintain its goodwill in the domain of Online shopping platforms.</w:t>
       </w:r>
     </w:p>
     <w:sectPr>

</xml_diff>